<commit_message>
Creacion de los archivos Resultados_texto/texto2
</commit_message>
<xml_diff>
--- a/Practica Algoritmo Porter/Informe_ImplementacionPorter_Loayza_Angel.docx
+++ b/Practica Algoritmo Porter/Informe_ImplementacionPorter_Loayza_Angel.docx
@@ -398,7 +398,11 @@
     <w:sdt>
       <w:sdtPr>
         <w:rPr>
-          <w:lang w:val="es-ES"/>
+          <w:rFonts w:ascii="Arial" w:eastAsia="Arial" w:hAnsi="Arial" w:cs="Arial"/>
+          <w:color w:val="auto"/>
+          <w:sz w:val="22"/>
+          <w:szCs w:val="22"/>
+          <w:lang w:val="es-ES" w:eastAsia="es-PE"/>
         </w:rPr>
         <w:id w:val="715242458"/>
         <w:docPartObj>
@@ -408,13 +412,8 @@
       </w:sdtPr>
       <w:sdtEndPr>
         <w:rPr>
-          <w:rFonts w:ascii="Arial" w:eastAsia="Arial" w:hAnsi="Arial" w:cs="Arial"/>
           <w:b/>
           <w:bCs/>
-          <w:color w:val="auto"/>
-          <w:sz w:val="22"/>
-          <w:szCs w:val="22"/>
-          <w:lang w:eastAsia="es-PE"/>
         </w:rPr>
       </w:sdtEndPr>
       <w:sdtContent>
@@ -1398,7 +1397,15 @@
       </w:r>
       <w:proofErr w:type="spellEnd"/>
       <w:r>
-        <w:t xml:space="preserve"> que se uso en el archivo </w:t>
+        <w:t xml:space="preserve"> que se </w:t>
+      </w:r>
+      <w:proofErr w:type="spellStart"/>
+      <w:r>
+        <w:t>uso</w:t>
+      </w:r>
+      <w:proofErr w:type="spellEnd"/>
+      <w:r>
+        <w:t xml:space="preserve"> en el archivo </w:t>
       </w:r>
       <w:proofErr w:type="spellStart"/>
       <w:r>
@@ -1683,10 +1690,10 @@
           <w:noProof/>
         </w:rPr>
         <w:drawing>
-          <wp:inline distT="0" distB="0" distL="0" distR="0" wp14:anchorId="56ECA71F" wp14:editId="5C015D5E">
-            <wp:extent cx="5400040" cy="2249170"/>
-            <wp:effectExtent l="0" t="0" r="0" b="0"/>
-            <wp:docPr id="5" name="Imagen 5"/>
+          <wp:inline distT="0" distB="0" distL="0" distR="0" wp14:anchorId="2BCE271E" wp14:editId="135FC689">
+            <wp:extent cx="4716780" cy="2865120"/>
+            <wp:effectExtent l="0" t="0" r="7620" b="0"/>
+            <wp:docPr id="8" name="Imagen 8"/>
             <wp:cNvGraphicFramePr>
               <a:graphicFrameLocks xmlns:a="http://schemas.openxmlformats.org/drawingml/2006/main" noChangeAspect="1"/>
             </wp:cNvGraphicFramePr>
@@ -1694,23 +1701,36 @@
               <a:graphicData uri="http://schemas.openxmlformats.org/drawingml/2006/picture">
                 <pic:pic xmlns:pic="http://schemas.openxmlformats.org/drawingml/2006/picture">
                   <pic:nvPicPr>
-                    <pic:cNvPr id="1" name=""/>
+                    <pic:cNvPr id="8" name="Imagen 8"/>
                     <pic:cNvPicPr/>
                   </pic:nvPicPr>
-                  <pic:blipFill>
-                    <a:blip r:embed="rId11"/>
-                    <a:stretch>
-                      <a:fillRect/>
-                    </a:stretch>
+                  <pic:blipFill rotWithShape="1">
+                    <a:blip r:embed="rId11">
+                      <a:extLst>
+                        <a:ext uri="{28A0092B-C50C-407E-A947-70E740481C1C}">
+                          <a14:useLocalDpi xmlns:a14="http://schemas.microsoft.com/office/drawing/2010/main" val="0"/>
+                        </a:ext>
+                      </a:extLst>
+                    </a:blip>
+                    <a:srcRect l="6208" t="9847" r="6444" b="9669"/>
+                    <a:stretch/>
                   </pic:blipFill>
-                  <pic:spPr>
+                  <pic:spPr bwMode="auto">
                     <a:xfrm>
                       <a:off x="0" y="0"/>
-                      <a:ext cx="5400040" cy="2249170"/>
+                      <a:ext cx="4716780" cy="2865120"/>
                     </a:xfrm>
                     <a:prstGeom prst="rect">
                       <a:avLst/>
                     </a:prstGeom>
+                    <a:ln>
+                      <a:noFill/>
+                    </a:ln>
+                    <a:extLst>
+                      <a:ext uri="{53640926-AAD7-44D8-BBD7-CCE9431645EC}">
+                        <a14:shadowObscured xmlns:a14="http://schemas.microsoft.com/office/drawing/2010/main"/>
+                      </a:ext>
+                    </a:extLst>
                   </pic:spPr>
                 </pic:pic>
               </a:graphicData>
@@ -1723,6 +1743,416 @@
       <w:pPr>
         <w:jc w:val="center"/>
       </w:pPr>
+    </w:p>
+    <w:p>
+      <w:pPr>
+        <w:ind w:left="993"/>
+        <w:rPr>
+          <w:lang w:val="en-US"/>
+        </w:rPr>
+      </w:pPr>
+      <w:r>
+        <w:rPr>
+          <w:lang w:val="en-US"/>
+        </w:rPr>
+        <w:lastRenderedPageBreak/>
+        <w:t xml:space="preserve"># --------------------------- </w:t>
+      </w:r>
+      <w:proofErr w:type="spellStart"/>
+      <w:r>
+        <w:rPr>
+          <w:lang w:val="en-US"/>
+        </w:rPr>
+        <w:t>Codigo</w:t>
+      </w:r>
+      <w:proofErr w:type="spellEnd"/>
+      <w:r>
+        <w:rPr>
+          <w:lang w:val="en-US"/>
+        </w:rPr>
+        <w:t xml:space="preserve"> --------------------------------------------</w:t>
+      </w:r>
+    </w:p>
+    <w:p>
+      <w:pPr>
+        <w:ind w:left="993"/>
+        <w:rPr>
+          <w:lang w:val="en-US"/>
+        </w:rPr>
+      </w:pPr>
+      <w:r>
+        <w:rPr>
+          <w:lang w:val="en-US"/>
+        </w:rPr>
+        <w:t xml:space="preserve">from </w:t>
+      </w:r>
+      <w:proofErr w:type="spellStart"/>
+      <w:proofErr w:type="gramStart"/>
+      <w:r>
+        <w:rPr>
+          <w:lang w:val="en-US"/>
+        </w:rPr>
+        <w:t>nltk.stem</w:t>
+      </w:r>
+      <w:proofErr w:type="spellEnd"/>
+      <w:proofErr w:type="gramEnd"/>
+      <w:r>
+        <w:rPr>
+          <w:lang w:val="en-US"/>
+        </w:rPr>
+        <w:t xml:space="preserve"> import </w:t>
+      </w:r>
+      <w:proofErr w:type="spellStart"/>
+      <w:r>
+        <w:rPr>
+          <w:lang w:val="en-US"/>
+        </w:rPr>
+        <w:t>PorterStemmer</w:t>
+      </w:r>
+      <w:proofErr w:type="spellEnd"/>
+    </w:p>
+    <w:p>
+      <w:pPr>
+        <w:ind w:left="993"/>
+        <w:rPr>
+          <w:lang w:val="en-US"/>
+        </w:rPr>
+      </w:pPr>
+      <w:r>
+        <w:rPr>
+          <w:lang w:val="en-US"/>
+        </w:rPr>
+        <w:t xml:space="preserve">from </w:t>
+      </w:r>
+      <w:proofErr w:type="spellStart"/>
+      <w:proofErr w:type="gramStart"/>
+      <w:r>
+        <w:rPr>
+          <w:lang w:val="en-US"/>
+        </w:rPr>
+        <w:t>nltk.tokenize</w:t>
+      </w:r>
+      <w:proofErr w:type="spellEnd"/>
+      <w:proofErr w:type="gramEnd"/>
+      <w:r>
+        <w:rPr>
+          <w:lang w:val="en-US"/>
+        </w:rPr>
+        <w:t xml:space="preserve"> import </w:t>
+      </w:r>
+      <w:proofErr w:type="spellStart"/>
+      <w:r>
+        <w:rPr>
+          <w:lang w:val="en-US"/>
+        </w:rPr>
+        <w:t>sent_tokenize</w:t>
+      </w:r>
+      <w:proofErr w:type="spellEnd"/>
+      <w:r>
+        <w:rPr>
+          <w:lang w:val="en-US"/>
+        </w:rPr>
+        <w:t xml:space="preserve">, </w:t>
+      </w:r>
+      <w:proofErr w:type="spellStart"/>
+      <w:r>
+        <w:rPr>
+          <w:lang w:val="en-US"/>
+        </w:rPr>
+        <w:t>word_tokenize</w:t>
+      </w:r>
+      <w:proofErr w:type="spellEnd"/>
+    </w:p>
+    <w:p>
+      <w:pPr>
+        <w:ind w:left="993"/>
+        <w:rPr>
+          <w:lang w:val="en-US"/>
+        </w:rPr>
+      </w:pPr>
+      <w:proofErr w:type="spellStart"/>
+      <w:r>
+        <w:rPr>
+          <w:lang w:val="en-US"/>
+        </w:rPr>
+        <w:t>ps</w:t>
+      </w:r>
+      <w:proofErr w:type="spellEnd"/>
+      <w:r>
+        <w:rPr>
+          <w:lang w:val="en-US"/>
+        </w:rPr>
+        <w:t xml:space="preserve"> = </w:t>
+      </w:r>
+      <w:proofErr w:type="spellStart"/>
+      <w:proofErr w:type="gramStart"/>
+      <w:r>
+        <w:rPr>
+          <w:lang w:val="en-US"/>
+        </w:rPr>
+        <w:t>PorterStemmer</w:t>
+      </w:r>
+      <w:proofErr w:type="spellEnd"/>
+      <w:r>
+        <w:rPr>
+          <w:lang w:val="en-US"/>
+        </w:rPr>
+        <w:t>(</w:t>
+      </w:r>
+      <w:proofErr w:type="gramEnd"/>
+      <w:r>
+        <w:rPr>
+          <w:lang w:val="en-US"/>
+        </w:rPr>
+        <w:t>)</w:t>
+      </w:r>
+    </w:p>
+    <w:p>
+      <w:pPr>
+        <w:ind w:left="993"/>
+        <w:rPr>
+          <w:lang w:val="en-US"/>
+        </w:rPr>
+      </w:pPr>
+    </w:p>
+    <w:p>
+      <w:pPr>
+        <w:ind w:left="993"/>
+        <w:rPr>
+          <w:lang w:val="en-US"/>
+        </w:rPr>
+      </w:pPr>
+      <w:proofErr w:type="spellStart"/>
+      <w:r>
+        <w:rPr>
+          <w:lang w:val="en-US"/>
+        </w:rPr>
+        <w:t>archivo_texto</w:t>
+      </w:r>
+      <w:proofErr w:type="spellEnd"/>
+      <w:r>
+        <w:rPr>
+          <w:lang w:val="en-US"/>
+        </w:rPr>
+        <w:t xml:space="preserve"> = </w:t>
+      </w:r>
+      <w:proofErr w:type="gramStart"/>
+      <w:r>
+        <w:rPr>
+          <w:lang w:val="en-US"/>
+        </w:rPr>
+        <w:t>open(</w:t>
+      </w:r>
+      <w:proofErr w:type="gramEnd"/>
+      <w:r>
+        <w:rPr>
+          <w:lang w:val="en-US"/>
+        </w:rPr>
+        <w:t>"texto2.txt", "r", encoding="utf8")</w:t>
+      </w:r>
+    </w:p>
+    <w:p>
+      <w:pPr>
+        <w:ind w:left="993"/>
+        <w:rPr>
+          <w:lang w:val="en-US"/>
+        </w:rPr>
+      </w:pPr>
+      <w:proofErr w:type="spellStart"/>
+      <w:r>
+        <w:rPr>
+          <w:lang w:val="en-US"/>
+        </w:rPr>
+        <w:t>new_text</w:t>
+      </w:r>
+      <w:proofErr w:type="spellEnd"/>
+      <w:r>
+        <w:rPr>
+          <w:lang w:val="en-US"/>
+        </w:rPr>
+        <w:t xml:space="preserve"> = </w:t>
+      </w:r>
+      <w:proofErr w:type="spellStart"/>
+      <w:r>
+        <w:rPr>
+          <w:lang w:val="en-US"/>
+        </w:rPr>
+        <w:t>archivo_</w:t>
+      </w:r>
+      <w:proofErr w:type="gramStart"/>
+      <w:r>
+        <w:rPr>
+          <w:lang w:val="en-US"/>
+        </w:rPr>
+        <w:t>texto.read</w:t>
+      </w:r>
+      <w:proofErr w:type="spellEnd"/>
+      <w:proofErr w:type="gramEnd"/>
+      <w:r>
+        <w:rPr>
+          <w:lang w:val="en-US"/>
+        </w:rPr>
+        <w:t>()</w:t>
+      </w:r>
+    </w:p>
+    <w:p>
+      <w:pPr>
+        <w:ind w:left="993"/>
+        <w:rPr>
+          <w:lang w:val="en-US"/>
+        </w:rPr>
+      </w:pPr>
+    </w:p>
+    <w:p>
+      <w:pPr>
+        <w:ind w:left="993"/>
+        <w:rPr>
+          <w:lang w:val="en-US"/>
+        </w:rPr>
+      </w:pPr>
+      <w:r>
+        <w:rPr>
+          <w:lang w:val="en-US"/>
+        </w:rPr>
+        <w:t xml:space="preserve">words = </w:t>
+      </w:r>
+      <w:proofErr w:type="spellStart"/>
+      <w:r>
+        <w:rPr>
+          <w:lang w:val="en-US"/>
+        </w:rPr>
+        <w:t>word_tokenize</w:t>
+      </w:r>
+      <w:proofErr w:type="spellEnd"/>
+      <w:r>
+        <w:rPr>
+          <w:lang w:val="en-US"/>
+        </w:rPr>
+        <w:t>(</w:t>
+      </w:r>
+      <w:proofErr w:type="spellStart"/>
+      <w:r>
+        <w:rPr>
+          <w:lang w:val="en-US"/>
+        </w:rPr>
+        <w:t>new_text</w:t>
+      </w:r>
+      <w:proofErr w:type="spellEnd"/>
+      <w:r>
+        <w:rPr>
+          <w:lang w:val="en-US"/>
+        </w:rPr>
+        <w:t>)</w:t>
+      </w:r>
+    </w:p>
+    <w:p>
+      <w:pPr>
+        <w:ind w:left="993"/>
+        <w:rPr>
+          <w:lang w:val="en-US"/>
+        </w:rPr>
+      </w:pPr>
+      <w:r>
+        <w:rPr>
+          <w:lang w:val="en-US"/>
+        </w:rPr>
+        <w:t>for w in words:</w:t>
+      </w:r>
+    </w:p>
+    <w:p>
+      <w:pPr>
+        <w:ind w:left="993"/>
+        <w:rPr>
+          <w:lang w:val="en-US"/>
+        </w:rPr>
+      </w:pPr>
+      <w:r>
+        <w:rPr>
+          <w:lang w:val="en-US"/>
+        </w:rPr>
+        <w:t xml:space="preserve">    print(</w:t>
+      </w:r>
+      <w:proofErr w:type="spellStart"/>
+      <w:proofErr w:type="gramStart"/>
+      <w:r>
+        <w:rPr>
+          <w:lang w:val="en-US"/>
+        </w:rPr>
+        <w:t>ps.stem</w:t>
+      </w:r>
+      <w:proofErr w:type="spellEnd"/>
+      <w:proofErr w:type="gramEnd"/>
+      <w:r>
+        <w:rPr>
+          <w:lang w:val="en-US"/>
+        </w:rPr>
+        <w:t>(w))</w:t>
+      </w:r>
+    </w:p>
+    <w:p>
+      <w:pPr>
+        <w:ind w:left="993"/>
+        <w:rPr>
+          <w:lang w:val="en-US"/>
+        </w:rPr>
+      </w:pPr>
+    </w:p>
+    <w:p>
+      <w:pPr>
+        <w:ind w:left="993"/>
+      </w:pPr>
+      <w:proofErr w:type="spellStart"/>
+      <w:r>
+        <w:t>archivo_</w:t>
+      </w:r>
+      <w:proofErr w:type="gramStart"/>
+      <w:r>
+        <w:t>texto.close</w:t>
+      </w:r>
+      <w:proofErr w:type="spellEnd"/>
+      <w:proofErr w:type="gramEnd"/>
+      <w:r>
+        <w:t>()</w:t>
+      </w:r>
+    </w:p>
+    <w:p>
+      <w:pPr>
+        <w:ind w:left="993"/>
+        <w:rPr>
+          <w:lang w:val="en-US"/>
+        </w:rPr>
+      </w:pPr>
+      <w:r>
+        <w:rPr>
+          <w:lang w:val="en-US"/>
+        </w:rPr>
+        <w:t># -----------</w:t>
+      </w:r>
+      <w:r>
+        <w:rPr>
+          <w:lang w:val="en-US"/>
+        </w:rPr>
+        <w:t>------------------------------------</w:t>
+      </w:r>
+      <w:r>
+        <w:rPr>
+          <w:lang w:val="en-US"/>
+        </w:rPr>
+        <w:t>-------------------------------------</w:t>
+      </w:r>
+    </w:p>
+    <w:p>
+      <w:pPr>
+        <w:ind w:left="993"/>
+        <w:rPr>
+          <w:lang w:val="en-US"/>
+        </w:rPr>
+      </w:pPr>
+    </w:p>
+    <w:p>
+      <w:pPr>
+        <w:jc w:val="center"/>
+      </w:pPr>
       <w:r>
         <w:t>Dato: Los resultados</w:t>
       </w:r>
@@ -1740,7 +2170,6 @@
       </w:pPr>
       <w:bookmarkStart w:id="7" w:name="_Toc100614678"/>
       <w:r>
-        <w:lastRenderedPageBreak/>
         <w:t>Resultado al usar el archivo “texto.txt”</w:t>
       </w:r>
       <w:bookmarkEnd w:id="7"/>
@@ -1800,13 +2229,8 @@
       </w:pPr>
       <w:bookmarkStart w:id="8" w:name="_Toc100614679"/>
       <w:r>
-        <w:t>Resultado al usar el archivo “texto</w:t>
-      </w:r>
-      <w:r>
-        <w:t>2</w:t>
-      </w:r>
-      <w:r>
-        <w:t>.txt”</w:t>
+        <w:lastRenderedPageBreak/>
+        <w:t>Resultado al usar el archivo “texto2.txt”</w:t>
       </w:r>
       <w:bookmarkEnd w:id="8"/>
     </w:p>

</xml_diff>

<commit_message>
Actualizacion de .docx y creacion de su pdf
</commit_message>
<xml_diff>
--- a/Practica Algoritmo Porter/Informe_ImplementacionPorter_Loayza_Angel.docx
+++ b/Practica Algoritmo Porter/Informe_ImplementacionPorter_Loayza_Angel.docx
@@ -449,10 +449,11 @@
           <w:r>
             <w:fldChar w:fldCharType="separate"/>
           </w:r>
-          <w:hyperlink w:anchor="_Toc100614671" w:history="1">
+          <w:hyperlink w:anchor="_Toc100617676" w:history="1">
             <w:r>
               <w:rPr>
                 <w:rStyle w:val="Hipervnculo"/>
+                <w:rFonts w:ascii="Calibri" w:hAnsi="Calibri" w:cs="Calibri"/>
                 <w:noProof/>
               </w:rPr>
               <w:t>1.</w:t>
@@ -467,6 +468,7 @@
             <w:r>
               <w:rPr>
                 <w:rStyle w:val="Hipervnculo"/>
+                <w:rFonts w:ascii="Calibri" w:hAnsi="Calibri" w:cs="Calibri"/>
                 <w:noProof/>
               </w:rPr>
               <w:t>Herramientas usadas</w:t>
@@ -490,7 +492,7 @@
                 <w:noProof/>
                 <w:webHidden/>
               </w:rPr>
-              <w:instrText xml:space="preserve"> PAGEREF _Toc100614671 \h </w:instrText>
+              <w:instrText xml:space="preserve"> PAGEREF _Toc100617676 \h </w:instrText>
             </w:r>
             <w:r>
               <w:rPr>
@@ -533,10 +535,11 @@
               <w:noProof/>
             </w:rPr>
           </w:pPr>
-          <w:hyperlink w:anchor="_Toc100614672" w:history="1">
+          <w:hyperlink w:anchor="_Toc100617677" w:history="1">
             <w:r>
               <w:rPr>
                 <w:rStyle w:val="Hipervnculo"/>
+                <w:rFonts w:ascii="Calibri" w:hAnsi="Calibri" w:cs="Calibri"/>
                 <w:noProof/>
               </w:rPr>
               <w:t>2.</w:t>
@@ -551,6 +554,7 @@
             <w:r>
               <w:rPr>
                 <w:rStyle w:val="Hipervnculo"/>
+                <w:rFonts w:ascii="Calibri" w:hAnsi="Calibri" w:cs="Calibri"/>
                 <w:noProof/>
               </w:rPr>
               <w:t>Lista de archivos creados</w:t>
@@ -574,7 +578,7 @@
                 <w:noProof/>
                 <w:webHidden/>
               </w:rPr>
-              <w:instrText xml:space="preserve"> PAGEREF _Toc100614672 \h </w:instrText>
+              <w:instrText xml:space="preserve"> PAGEREF _Toc100617677 \h </w:instrText>
             </w:r>
             <w:r>
               <w:rPr>
@@ -617,10 +621,11 @@
               <w:noProof/>
             </w:rPr>
           </w:pPr>
-          <w:hyperlink w:anchor="_Toc100614673" w:history="1">
+          <w:hyperlink w:anchor="_Toc100617678" w:history="1">
             <w:r>
               <w:rPr>
                 <w:rStyle w:val="Hipervnculo"/>
+                <w:rFonts w:ascii="Calibri" w:hAnsi="Calibri" w:cs="Calibri"/>
                 <w:noProof/>
               </w:rPr>
               <w:t>3.</w:t>
@@ -635,9 +640,10 @@
             <w:r>
               <w:rPr>
                 <w:rStyle w:val="Hipervnculo"/>
-                <w:noProof/>
-              </w:rPr>
-              <w:t>Evidencias</w:t>
+                <w:rFonts w:ascii="Calibri" w:hAnsi="Calibri" w:cs="Calibri"/>
+                <w:noProof/>
+              </w:rPr>
+              <w:t>Implementación Algoritmo de Porter</w:t>
             </w:r>
             <w:r>
               <w:rPr>
@@ -658,7 +664,7 @@
                 <w:noProof/>
                 <w:webHidden/>
               </w:rPr>
-              <w:instrText xml:space="preserve"> PAGEREF _Toc100614673 \h </w:instrText>
+              <w:instrText xml:space="preserve"> PAGEREF _Toc100617678 \h </w:instrText>
             </w:r>
             <w:r>
               <w:rPr>
@@ -701,10 +707,11 @@
               <w:noProof/>
             </w:rPr>
           </w:pPr>
-          <w:hyperlink w:anchor="_Toc100614674" w:history="1">
+          <w:hyperlink w:anchor="_Toc100617679" w:history="1">
             <w:r>
               <w:rPr>
                 <w:rStyle w:val="Hipervnculo"/>
+                <w:rFonts w:ascii="Calibri" w:hAnsi="Calibri" w:cs="Calibri"/>
                 <w:noProof/>
               </w:rPr>
               <w:t>3.1.</w:t>
@@ -719,6 +726,7 @@
             <w:r>
               <w:rPr>
                 <w:rStyle w:val="Hipervnculo"/>
+                <w:rFonts w:ascii="Calibri" w:hAnsi="Calibri" w:cs="Calibri"/>
                 <w:noProof/>
               </w:rPr>
               <w:t>Archivo “texto.txt”</w:t>
@@ -742,7 +750,7 @@
                 <w:noProof/>
                 <w:webHidden/>
               </w:rPr>
-              <w:instrText xml:space="preserve"> PAGEREF _Toc100614674 \h </w:instrText>
+              <w:instrText xml:space="preserve"> PAGEREF _Toc100617679 \h </w:instrText>
             </w:r>
             <w:r>
               <w:rPr>
@@ -785,10 +793,11 @@
               <w:noProof/>
             </w:rPr>
           </w:pPr>
-          <w:hyperlink w:anchor="_Toc100614675" w:history="1">
+          <w:hyperlink w:anchor="_Toc100617680" w:history="1">
             <w:r>
               <w:rPr>
                 <w:rStyle w:val="Hipervnculo"/>
+                <w:rFonts w:ascii="Calibri" w:hAnsi="Calibri" w:cs="Calibri"/>
                 <w:noProof/>
               </w:rPr>
               <w:t>3.2.</w:t>
@@ -803,6 +812,7 @@
             <w:r>
               <w:rPr>
                 <w:rStyle w:val="Hipervnculo"/>
+                <w:rFonts w:ascii="Calibri" w:hAnsi="Calibri" w:cs="Calibri"/>
                 <w:noProof/>
               </w:rPr>
               <w:t>Archivo “texto2.txt”</w:t>
@@ -826,7 +836,7 @@
                 <w:noProof/>
                 <w:webHidden/>
               </w:rPr>
-              <w:instrText xml:space="preserve"> PAGEREF _Toc100614675 \h </w:instrText>
+              <w:instrText xml:space="preserve"> PAGEREF _Toc100617680 \h </w:instrText>
             </w:r>
             <w:r>
               <w:rPr>
@@ -846,7 +856,7 @@
                 <w:noProof/>
                 <w:webHidden/>
               </w:rPr>
-              <w:t>3</w:t>
+              <w:t>4</w:t>
             </w:r>
             <w:r>
               <w:rPr>
@@ -869,10 +879,11 @@
               <w:noProof/>
             </w:rPr>
           </w:pPr>
-          <w:hyperlink w:anchor="_Toc100614676" w:history="1">
+          <w:hyperlink w:anchor="_Toc100617681" w:history="1">
             <w:r>
               <w:rPr>
                 <w:rStyle w:val="Hipervnculo"/>
+                <w:rFonts w:ascii="Calibri" w:hAnsi="Calibri" w:cs="Calibri"/>
                 <w:noProof/>
               </w:rPr>
               <w:t>3.3.</w:t>
@@ -887,6 +898,7 @@
             <w:r>
               <w:rPr>
                 <w:rStyle w:val="Hipervnculo"/>
+                <w:rFonts w:ascii="Calibri" w:hAnsi="Calibri" w:cs="Calibri"/>
                 <w:noProof/>
               </w:rPr>
               <w:t>Archivo “test.py”</w:t>
@@ -910,7 +922,7 @@
                 <w:noProof/>
                 <w:webHidden/>
               </w:rPr>
-              <w:instrText xml:space="preserve"> PAGEREF _Toc100614676 \h </w:instrText>
+              <w:instrText xml:space="preserve"> PAGEREF _Toc100617681 \h </w:instrText>
             </w:r>
             <w:r>
               <w:rPr>
@@ -953,10 +965,11 @@
               <w:noProof/>
             </w:rPr>
           </w:pPr>
-          <w:hyperlink w:anchor="_Toc100614677" w:history="1">
+          <w:hyperlink w:anchor="_Toc100617682" w:history="1">
             <w:r>
               <w:rPr>
                 <w:rStyle w:val="Hipervnculo"/>
+                <w:rFonts w:ascii="Calibri" w:hAnsi="Calibri" w:cs="Calibri"/>
                 <w:noProof/>
               </w:rPr>
               <w:t>3.4.</w:t>
@@ -971,6 +984,7 @@
             <w:r>
               <w:rPr>
                 <w:rStyle w:val="Hipervnculo"/>
+                <w:rFonts w:ascii="Calibri" w:hAnsi="Calibri" w:cs="Calibri"/>
                 <w:noProof/>
               </w:rPr>
               <w:t>Archivo “Untitled.ipynb”</w:t>
@@ -994,7 +1008,7 @@
                 <w:noProof/>
                 <w:webHidden/>
               </w:rPr>
-              <w:instrText xml:space="preserve"> PAGEREF _Toc100614677 \h </w:instrText>
+              <w:instrText xml:space="preserve"> PAGEREF _Toc100617682 \h </w:instrText>
             </w:r>
             <w:r>
               <w:rPr>
@@ -1037,10 +1051,11 @@
               <w:noProof/>
             </w:rPr>
           </w:pPr>
-          <w:hyperlink w:anchor="_Toc100614678" w:history="1">
+          <w:hyperlink w:anchor="_Toc100617683" w:history="1">
             <w:r>
               <w:rPr>
                 <w:rStyle w:val="Hipervnculo"/>
+                <w:rFonts w:ascii="Calibri" w:hAnsi="Calibri" w:cs="Calibri"/>
                 <w:noProof/>
               </w:rPr>
               <w:t>3.4.1.</w:t>
@@ -1055,6 +1070,7 @@
             <w:r>
               <w:rPr>
                 <w:rStyle w:val="Hipervnculo"/>
+                <w:rFonts w:ascii="Calibri" w:hAnsi="Calibri" w:cs="Calibri"/>
                 <w:noProof/>
               </w:rPr>
               <w:t>Resultado al usar el archivo “texto.txt”</w:t>
@@ -1078,7 +1094,7 @@
                 <w:noProof/>
                 <w:webHidden/>
               </w:rPr>
-              <w:instrText xml:space="preserve"> PAGEREF _Toc100614678 \h </w:instrText>
+              <w:instrText xml:space="preserve"> PAGEREF _Toc100617683 \h </w:instrText>
             </w:r>
             <w:r>
               <w:rPr>
@@ -1121,10 +1137,11 @@
               <w:noProof/>
             </w:rPr>
           </w:pPr>
-          <w:hyperlink w:anchor="_Toc100614679" w:history="1">
+          <w:hyperlink w:anchor="_Toc100617684" w:history="1">
             <w:r>
               <w:rPr>
                 <w:rStyle w:val="Hipervnculo"/>
+                <w:rFonts w:ascii="Calibri" w:hAnsi="Calibri" w:cs="Calibri"/>
                 <w:noProof/>
               </w:rPr>
               <w:t>3.4.2.</w:t>
@@ -1139,6 +1156,7 @@
             <w:r>
               <w:rPr>
                 <w:rStyle w:val="Hipervnculo"/>
+                <w:rFonts w:ascii="Calibri" w:hAnsi="Calibri" w:cs="Calibri"/>
                 <w:noProof/>
               </w:rPr>
               <w:t>Resultado al usar el archivo “texto2.txt”</w:t>
@@ -1162,7 +1180,7 @@
                 <w:noProof/>
                 <w:webHidden/>
               </w:rPr>
-              <w:instrText xml:space="preserve"> PAGEREF _Toc100614679 \h </w:instrText>
+              <w:instrText xml:space="preserve"> PAGEREF _Toc100617684 \h </w:instrText>
             </w:r>
             <w:r>
               <w:rPr>
@@ -1182,7 +1200,93 @@
                 <w:noProof/>
                 <w:webHidden/>
               </w:rPr>
-              <w:t>5</w:t>
+              <w:t>6</w:t>
+            </w:r>
+            <w:r>
+              <w:rPr>
+                <w:noProof/>
+                <w:webHidden/>
+              </w:rPr>
+              <w:fldChar w:fldCharType="end"/>
+            </w:r>
+          </w:hyperlink>
+        </w:p>
+        <w:p>
+          <w:pPr>
+            <w:pStyle w:val="TDC1"/>
+            <w:tabs>
+              <w:tab w:val="left" w:pos="440"/>
+              <w:tab w:val="right" w:leader="dot" w:pos="8494"/>
+            </w:tabs>
+            <w:rPr>
+              <w:rFonts w:cstheme="minorBidi"/>
+              <w:noProof/>
+            </w:rPr>
+          </w:pPr>
+          <w:hyperlink w:anchor="_Toc100617685" w:history="1">
+            <w:r>
+              <w:rPr>
+                <w:rStyle w:val="Hipervnculo"/>
+                <w:rFonts w:ascii="Calibri" w:hAnsi="Calibri" w:cs="Calibri"/>
+                <w:noProof/>
+              </w:rPr>
+              <w:t>4.</w:t>
+            </w:r>
+            <w:r>
+              <w:rPr>
+                <w:rFonts w:cstheme="minorBidi"/>
+                <w:noProof/>
+              </w:rPr>
+              <w:tab/>
+            </w:r>
+            <w:r>
+              <w:rPr>
+                <w:rStyle w:val="Hipervnculo"/>
+                <w:rFonts w:ascii="Calibri" w:hAnsi="Calibri" w:cs="Calibri"/>
+                <w:noProof/>
+              </w:rPr>
+              <w:t>Enlace a GitHub</w:t>
+            </w:r>
+            <w:r>
+              <w:rPr>
+                <w:noProof/>
+                <w:webHidden/>
+              </w:rPr>
+              <w:tab/>
+            </w:r>
+            <w:r>
+              <w:rPr>
+                <w:noProof/>
+                <w:webHidden/>
+              </w:rPr>
+              <w:fldChar w:fldCharType="begin"/>
+            </w:r>
+            <w:r>
+              <w:rPr>
+                <w:noProof/>
+                <w:webHidden/>
+              </w:rPr>
+              <w:instrText xml:space="preserve"> PAGEREF _Toc100617685 \h </w:instrText>
+            </w:r>
+            <w:r>
+              <w:rPr>
+                <w:noProof/>
+                <w:webHidden/>
+              </w:rPr>
+            </w:r>
+            <w:r>
+              <w:rPr>
+                <w:noProof/>
+                <w:webHidden/>
+              </w:rPr>
+              <w:fldChar w:fldCharType="separate"/>
+            </w:r>
+            <w:r>
+              <w:rPr>
+                <w:noProof/>
+                <w:webHidden/>
+              </w:rPr>
+              <w:t>6</w:t>
             </w:r>
             <w:r>
               <w:rPr>
@@ -1230,9 +1334,15 @@
           <w:ilvl w:val="0"/>
           <w:numId w:val="2"/>
         </w:numPr>
-      </w:pPr>
-      <w:bookmarkStart w:id="0" w:name="_Toc100614671"/>
-      <w:r>
+        <w:rPr>
+          <w:rFonts w:ascii="Calibri" w:hAnsi="Calibri" w:cs="Calibri"/>
+        </w:rPr>
+      </w:pPr>
+      <w:bookmarkStart w:id="0" w:name="_Toc100617676"/>
+      <w:r>
+        <w:rPr>
+          <w:rFonts w:ascii="Calibri" w:hAnsi="Calibri" w:cs="Calibri"/>
+        </w:rPr>
         <w:lastRenderedPageBreak/>
         <w:t>Herramientas usadas</w:t>
       </w:r>
@@ -1245,24 +1355,42 @@
           <w:ilvl w:val="0"/>
           <w:numId w:val="3"/>
         </w:numPr>
-      </w:pPr>
-      <w:r>
+        <w:rPr>
+          <w:rFonts w:ascii="Calibri" w:hAnsi="Calibri" w:cs="Calibri"/>
+        </w:rPr>
+      </w:pPr>
+      <w:r>
+        <w:rPr>
+          <w:rFonts w:ascii="Calibri" w:hAnsi="Calibri" w:cs="Calibri"/>
+        </w:rPr>
         <w:t xml:space="preserve">Natural </w:t>
       </w:r>
       <w:proofErr w:type="spellStart"/>
       <w:r>
+        <w:rPr>
+          <w:rFonts w:ascii="Calibri" w:hAnsi="Calibri" w:cs="Calibri"/>
+        </w:rPr>
         <w:t>Language</w:t>
       </w:r>
       <w:proofErr w:type="spellEnd"/>
       <w:r>
+        <w:rPr>
+          <w:rFonts w:ascii="Calibri" w:hAnsi="Calibri" w:cs="Calibri"/>
+        </w:rPr>
         <w:t xml:space="preserve"> </w:t>
       </w:r>
       <w:proofErr w:type="spellStart"/>
       <w:r>
+        <w:rPr>
+          <w:rFonts w:ascii="Calibri" w:hAnsi="Calibri" w:cs="Calibri"/>
+        </w:rPr>
         <w:t>Toolkit</w:t>
       </w:r>
       <w:proofErr w:type="spellEnd"/>
       <w:r>
+        <w:rPr>
+          <w:rFonts w:ascii="Calibri" w:hAnsi="Calibri" w:cs="Calibri"/>
+        </w:rPr>
         <w:t xml:space="preserve"> (NLTK)</w:t>
       </w:r>
     </w:p>
@@ -1273,13 +1401,22 @@
           <w:ilvl w:val="0"/>
           <w:numId w:val="3"/>
         </w:numPr>
+        <w:rPr>
+          <w:rFonts w:ascii="Calibri" w:hAnsi="Calibri" w:cs="Calibri"/>
+        </w:rPr>
       </w:pPr>
       <w:proofErr w:type="spellStart"/>
       <w:r>
+        <w:rPr>
+          <w:rFonts w:ascii="Calibri" w:hAnsi="Calibri" w:cs="Calibri"/>
+        </w:rPr>
         <w:t>Jupyter</w:t>
       </w:r>
       <w:proofErr w:type="spellEnd"/>
       <w:r>
+        <w:rPr>
+          <w:rFonts w:ascii="Calibri" w:hAnsi="Calibri" w:cs="Calibri"/>
+        </w:rPr>
         <w:t xml:space="preserve"> notebook</w:t>
       </w:r>
     </w:p>
@@ -1290,12 +1427,21 @@
           <w:ilvl w:val="0"/>
           <w:numId w:val="2"/>
         </w:numPr>
-      </w:pPr>
-      <w:bookmarkStart w:id="1" w:name="_Toc100614672"/>
-      <w:r>
+        <w:rPr>
+          <w:rFonts w:ascii="Calibri" w:hAnsi="Calibri" w:cs="Calibri"/>
+        </w:rPr>
+      </w:pPr>
+      <w:bookmarkStart w:id="1" w:name="_Toc100617677"/>
+      <w:r>
+        <w:rPr>
+          <w:rFonts w:ascii="Calibri" w:hAnsi="Calibri" w:cs="Calibri"/>
+        </w:rPr>
         <w:t>Lista de a</w:t>
       </w:r>
       <w:r>
+        <w:rPr>
+          <w:rFonts w:ascii="Calibri" w:hAnsi="Calibri" w:cs="Calibri"/>
+        </w:rPr>
         <w:t>rchivos creados</w:t>
       </w:r>
       <w:bookmarkEnd w:id="1"/>
@@ -1307,8 +1453,15 @@
           <w:ilvl w:val="0"/>
           <w:numId w:val="4"/>
         </w:numPr>
-      </w:pPr>
-      <w:r>
+        <w:ind w:left="1068"/>
+        <w:rPr>
+          <w:rFonts w:ascii="Calibri" w:hAnsi="Calibri" w:cs="Calibri"/>
+        </w:rPr>
+      </w:pPr>
+      <w:r>
+        <w:rPr>
+          <w:rFonts w:ascii="Calibri" w:hAnsi="Calibri" w:cs="Calibri"/>
+        </w:rPr>
         <w:t xml:space="preserve">texto.txt </w:t>
       </w:r>
     </w:p>
@@ -1319,11 +1472,21 @@
           <w:ilvl w:val="1"/>
           <w:numId w:val="4"/>
         </w:numPr>
-      </w:pPr>
-      <w:r>
+        <w:ind w:left="1788"/>
+        <w:rPr>
+          <w:rFonts w:ascii="Calibri" w:hAnsi="Calibri" w:cs="Calibri"/>
+        </w:rPr>
+      </w:pPr>
+      <w:r>
+        <w:rPr>
+          <w:rFonts w:ascii="Calibri" w:hAnsi="Calibri" w:cs="Calibri"/>
+        </w:rPr>
         <w:t xml:space="preserve">Contiene el cuento “La Caperucita Roja” </w:t>
       </w:r>
       <w:r>
+        <w:rPr>
+          <w:rFonts w:ascii="Calibri" w:hAnsi="Calibri" w:cs="Calibri"/>
+        </w:rPr>
         <w:t>extraído del Moodle</w:t>
       </w:r>
     </w:p>
@@ -1334,8 +1497,15 @@
           <w:ilvl w:val="0"/>
           <w:numId w:val="4"/>
         </w:numPr>
-      </w:pPr>
-      <w:r>
+        <w:ind w:left="1068"/>
+        <w:rPr>
+          <w:rFonts w:ascii="Calibri" w:hAnsi="Calibri" w:cs="Calibri"/>
+        </w:rPr>
+      </w:pPr>
+      <w:r>
+        <w:rPr>
+          <w:rFonts w:ascii="Calibri" w:hAnsi="Calibri" w:cs="Calibri"/>
+        </w:rPr>
         <w:t>texto2.txt</w:t>
       </w:r>
     </w:p>
@@ -1346,23 +1516,37 @@
           <w:ilvl w:val="1"/>
           <w:numId w:val="4"/>
         </w:numPr>
-      </w:pPr>
-      <w:r>
+        <w:ind w:left="1788"/>
+        <w:rPr>
+          <w:rFonts w:ascii="Calibri" w:hAnsi="Calibri" w:cs="Calibri"/>
+        </w:rPr>
+      </w:pPr>
+      <w:r>
+        <w:rPr>
+          <w:rFonts w:ascii="Calibri" w:hAnsi="Calibri" w:cs="Calibri"/>
+        </w:rPr>
         <w:t xml:space="preserve">Contiene el cuento “La Caperucita Roja” en ingles extraído del siguiente link: </w:t>
       </w:r>
       <w:r>
+        <w:rPr>
+          <w:rFonts w:ascii="Calibri" w:hAnsi="Calibri" w:cs="Calibri"/>
+        </w:rPr>
         <w:t xml:space="preserve"> </w:t>
       </w:r>
     </w:p>
     <w:p>
       <w:pPr>
         <w:pStyle w:val="Prrafodelista"/>
-        <w:ind w:left="1440"/>
+        <w:ind w:left="1788"/>
+        <w:rPr>
+          <w:rFonts w:ascii="Calibri" w:hAnsi="Calibri" w:cs="Calibri"/>
+        </w:rPr>
       </w:pPr>
       <w:hyperlink r:id="rId7" w:history="1">
         <w:r>
           <w:rPr>
             <w:rStyle w:val="Hipervnculo"/>
+            <w:rFonts w:ascii="Calibri" w:hAnsi="Calibri" w:cs="Calibri"/>
           </w:rPr>
           <w:t>http://eidioma.blogspot.com/2011/01/caperucita-roja-en-ingles.html</w:t>
         </w:r>
@@ -1375,8 +1559,15 @@
           <w:ilvl w:val="0"/>
           <w:numId w:val="5"/>
         </w:numPr>
-      </w:pPr>
-      <w:r>
+        <w:ind w:left="1068"/>
+        <w:rPr>
+          <w:rFonts w:ascii="Calibri" w:hAnsi="Calibri" w:cs="Calibri"/>
+        </w:rPr>
+      </w:pPr>
+      <w:r>
+        <w:rPr>
+          <w:rFonts w:ascii="Calibri" w:hAnsi="Calibri" w:cs="Calibri"/>
+        </w:rPr>
         <w:t>test.py</w:t>
       </w:r>
     </w:p>
@@ -1387,28 +1578,48 @@
           <w:ilvl w:val="1"/>
           <w:numId w:val="5"/>
         </w:numPr>
-      </w:pPr>
-      <w:r>
+        <w:ind w:left="1788"/>
+        <w:rPr>
+          <w:rFonts w:ascii="Calibri" w:hAnsi="Calibri" w:cs="Calibri"/>
+        </w:rPr>
+      </w:pPr>
+      <w:r>
+        <w:rPr>
+          <w:rFonts w:ascii="Calibri" w:hAnsi="Calibri" w:cs="Calibri"/>
+        </w:rPr>
         <w:t xml:space="preserve">Contiene un archivo de prueba de lectura y escritura de los 2 </w:t>
       </w:r>
       <w:proofErr w:type="spellStart"/>
       <w:r>
+        <w:rPr>
+          <w:rFonts w:ascii="Calibri" w:hAnsi="Calibri" w:cs="Calibri"/>
+        </w:rPr>
         <w:t>txt’s</w:t>
       </w:r>
       <w:proofErr w:type="spellEnd"/>
       <w:r>
+        <w:rPr>
+          <w:rFonts w:ascii="Calibri" w:hAnsi="Calibri" w:cs="Calibri"/>
+        </w:rPr>
         <w:t xml:space="preserve"> que se </w:t>
       </w:r>
+      <w:r>
+        <w:rPr>
+          <w:rFonts w:ascii="Calibri" w:hAnsi="Calibri" w:cs="Calibri"/>
+        </w:rPr>
+        <w:t>usó</w:t>
+      </w:r>
+      <w:r>
+        <w:rPr>
+          <w:rFonts w:ascii="Calibri" w:hAnsi="Calibri" w:cs="Calibri"/>
+        </w:rPr>
+        <w:t xml:space="preserve"> en el archivo </w:t>
+      </w:r>
       <w:proofErr w:type="spellStart"/>
       <w:r>
-        <w:t>uso</w:t>
-      </w:r>
-      <w:proofErr w:type="spellEnd"/>
-      <w:r>
-        <w:t xml:space="preserve"> en el archivo </w:t>
-      </w:r>
-      <w:proofErr w:type="spellStart"/>
-      <w:r>
+        <w:rPr>
+          <w:rFonts w:ascii="Calibri" w:hAnsi="Calibri" w:cs="Calibri"/>
+        </w:rPr>
         <w:t>main</w:t>
       </w:r>
       <w:proofErr w:type="spellEnd"/>
@@ -1420,9 +1631,16 @@
           <w:ilvl w:val="0"/>
           <w:numId w:val="5"/>
         </w:numPr>
+        <w:ind w:left="1068"/>
+        <w:rPr>
+          <w:rFonts w:ascii="Calibri" w:hAnsi="Calibri" w:cs="Calibri"/>
+        </w:rPr>
       </w:pPr>
       <w:proofErr w:type="spellStart"/>
       <w:r>
+        <w:rPr>
+          <w:rFonts w:ascii="Calibri" w:hAnsi="Calibri" w:cs="Calibri"/>
+        </w:rPr>
         <w:t>Untitled.ipynb</w:t>
       </w:r>
       <w:proofErr w:type="spellEnd"/>
@@ -1434,8 +1652,15 @@
           <w:ilvl w:val="1"/>
           <w:numId w:val="5"/>
         </w:numPr>
-      </w:pPr>
-      <w:r>
+        <w:ind w:left="1788"/>
+        <w:rPr>
+          <w:rFonts w:ascii="Calibri" w:hAnsi="Calibri" w:cs="Calibri"/>
+        </w:rPr>
+      </w:pPr>
+      <w:r>
+        <w:rPr>
+          <w:rFonts w:ascii="Calibri" w:hAnsi="Calibri" w:cs="Calibri"/>
+        </w:rPr>
         <w:t>Contiene el código principal donde se importa las librerías de Porter y realiza la lectura, escritura y uso de dicha librería al documento de texto</w:t>
       </w:r>
     </w:p>
@@ -1446,13 +1671,16 @@
           <w:ilvl w:val="0"/>
           <w:numId w:val="2"/>
         </w:numPr>
-      </w:pPr>
-      <w:bookmarkStart w:id="2" w:name="_Toc100614673"/>
-      <w:r>
-        <w:t>Evidencia</w:t>
-      </w:r>
-      <w:r>
-        <w:t>s</w:t>
+        <w:rPr>
+          <w:rFonts w:ascii="Calibri" w:hAnsi="Calibri" w:cs="Calibri"/>
+        </w:rPr>
+      </w:pPr>
+      <w:bookmarkStart w:id="2" w:name="_Toc100617678"/>
+      <w:r>
+        <w:rPr>
+          <w:rFonts w:ascii="Calibri" w:hAnsi="Calibri" w:cs="Calibri"/>
+        </w:rPr>
+        <w:t>Implementación Algoritmo de Porter</w:t>
       </w:r>
       <w:bookmarkEnd w:id="2"/>
     </w:p>
@@ -1463,9 +1691,16 @@
           <w:ilvl w:val="1"/>
           <w:numId w:val="2"/>
         </w:numPr>
-      </w:pPr>
-      <w:bookmarkStart w:id="3" w:name="_Toc100614674"/>
-      <w:r>
+        <w:ind w:left="1418"/>
+        <w:rPr>
+          <w:rFonts w:ascii="Calibri" w:hAnsi="Calibri" w:cs="Calibri"/>
+        </w:rPr>
+      </w:pPr>
+      <w:bookmarkStart w:id="3" w:name="_Toc100617679"/>
+      <w:r>
+        <w:rPr>
+          <w:rFonts w:ascii="Calibri" w:hAnsi="Calibri" w:cs="Calibri"/>
+        </w:rPr>
         <w:t>Archivo “texto.txt”</w:t>
       </w:r>
       <w:bookmarkEnd w:id="3"/>
@@ -1473,9 +1708,13 @@
     <w:p>
       <w:pPr>
         <w:jc w:val="center"/>
-      </w:pPr>
-      <w:r>
-        <w:rPr>
+        <w:rPr>
+          <w:rFonts w:ascii="Calibri" w:hAnsi="Calibri" w:cs="Calibri"/>
+        </w:rPr>
+      </w:pPr>
+      <w:r>
+        <w:rPr>
+          <w:rFonts w:ascii="Calibri" w:hAnsi="Calibri" w:cs="Calibri"/>
           <w:noProof/>
         </w:rPr>
         <w:drawing>
@@ -1518,9 +1757,33 @@
     <w:p>
       <w:pPr>
         <w:jc w:val="center"/>
-      </w:pPr>
-      <w:r>
+        <w:rPr>
+          <w:rFonts w:ascii="Calibri" w:hAnsi="Calibri" w:cs="Calibri"/>
+          <w:b/>
+          <w:bCs/>
+        </w:rPr>
+      </w:pPr>
+      <w:r>
+        <w:rPr>
+          <w:rFonts w:ascii="Calibri" w:hAnsi="Calibri" w:cs="Calibri"/>
+          <w:b/>
+          <w:bCs/>
+        </w:rPr>
         <w:t>Dato: Solo se mostro una parte del archivo, en el enlace a GitHub se puede presenciar todo el cuento completo</w:t>
+      </w:r>
+    </w:p>
+    <w:p>
+      <w:pPr>
+        <w:spacing w:after="160" w:line="259" w:lineRule="auto"/>
+        <w:rPr>
+          <w:rFonts w:ascii="Calibri" w:hAnsi="Calibri" w:cs="Calibri"/>
+        </w:rPr>
+      </w:pPr>
+      <w:r>
+        <w:rPr>
+          <w:rFonts w:ascii="Calibri" w:hAnsi="Calibri" w:cs="Calibri"/>
+        </w:rPr>
+        <w:br w:type="page"/>
       </w:r>
     </w:p>
     <w:p>
@@ -1530,23 +1793,33 @@
           <w:ilvl w:val="1"/>
           <w:numId w:val="2"/>
         </w:numPr>
-      </w:pPr>
-      <w:bookmarkStart w:id="4" w:name="_Toc100614675"/>
-      <w:r>
+        <w:ind w:left="1560"/>
+        <w:rPr>
+          <w:rFonts w:ascii="Calibri" w:hAnsi="Calibri" w:cs="Calibri"/>
+        </w:rPr>
+      </w:pPr>
+      <w:bookmarkStart w:id="4" w:name="_Toc100617680"/>
+      <w:r>
+        <w:rPr>
+          <w:rFonts w:ascii="Calibri" w:hAnsi="Calibri" w:cs="Calibri"/>
+        </w:rPr>
+        <w:lastRenderedPageBreak/>
         <w:t>Archivo “texto2.txt”</w:t>
       </w:r>
       <w:bookmarkEnd w:id="4"/>
     </w:p>
-    <w:p/>
     <w:p>
       <w:pPr>
         <w:jc w:val="center"/>
-      </w:pPr>
-      <w:r>
-        <w:rPr>
+        <w:rPr>
+          <w:rFonts w:ascii="Calibri" w:hAnsi="Calibri" w:cs="Calibri"/>
+        </w:rPr>
+      </w:pPr>
+      <w:r>
+        <w:rPr>
+          <w:rFonts w:ascii="Calibri" w:hAnsi="Calibri" w:cs="Calibri"/>
           <w:noProof/>
         </w:rPr>
-        <w:lastRenderedPageBreak/>
         <w:drawing>
           <wp:inline distT="0" distB="0" distL="0" distR="0" wp14:anchorId="7579755D" wp14:editId="7979BD65">
             <wp:extent cx="5400040" cy="2614930"/>
@@ -1587,6 +1860,9 @@
     <w:p>
       <w:pPr>
         <w:jc w:val="center"/>
+        <w:rPr>
+          <w:rFonts w:ascii="Calibri" w:hAnsi="Calibri" w:cs="Calibri"/>
+        </w:rPr>
       </w:pPr>
     </w:p>
     <w:p>
@@ -1596,15 +1872,28 @@
           <w:ilvl w:val="1"/>
           <w:numId w:val="2"/>
         </w:numPr>
-      </w:pPr>
-      <w:bookmarkStart w:id="5" w:name="_Toc100614676"/>
-      <w:r>
+        <w:ind w:left="1418"/>
+        <w:rPr>
+          <w:rFonts w:ascii="Calibri" w:hAnsi="Calibri" w:cs="Calibri"/>
+        </w:rPr>
+      </w:pPr>
+      <w:bookmarkStart w:id="5" w:name="_Toc100617681"/>
+      <w:r>
+        <w:rPr>
+          <w:rFonts w:ascii="Calibri" w:hAnsi="Calibri" w:cs="Calibri"/>
+        </w:rPr>
         <w:t>Archivo “</w:t>
       </w:r>
       <w:r>
+        <w:rPr>
+          <w:rFonts w:ascii="Calibri" w:hAnsi="Calibri" w:cs="Calibri"/>
+        </w:rPr>
         <w:t>test.py</w:t>
       </w:r>
       <w:r>
+        <w:rPr>
+          <w:rFonts w:ascii="Calibri" w:hAnsi="Calibri" w:cs="Calibri"/>
+        </w:rPr>
         <w:t>”</w:t>
       </w:r>
       <w:bookmarkEnd w:id="5"/>
@@ -1612,9 +1901,13 @@
     <w:p>
       <w:pPr>
         <w:jc w:val="center"/>
-      </w:pPr>
-      <w:r>
-        <w:rPr>
+        <w:rPr>
+          <w:rFonts w:ascii="Calibri" w:hAnsi="Calibri" w:cs="Calibri"/>
+        </w:rPr>
+      </w:pPr>
+      <w:r>
+        <w:rPr>
+          <w:rFonts w:ascii="Calibri" w:hAnsi="Calibri" w:cs="Calibri"/>
           <w:noProof/>
         </w:rPr>
         <w:drawing>
@@ -1657,6 +1950,9 @@
     <w:p>
       <w:pPr>
         <w:jc w:val="center"/>
+        <w:rPr>
+          <w:rFonts w:ascii="Calibri" w:hAnsi="Calibri" w:cs="Calibri"/>
+        </w:rPr>
       </w:pPr>
     </w:p>
     <w:p>
@@ -1666,17 +1962,30 @@
           <w:ilvl w:val="1"/>
           <w:numId w:val="2"/>
         </w:numPr>
-      </w:pPr>
-      <w:bookmarkStart w:id="6" w:name="_Toc100614677"/>
-      <w:r>
+        <w:ind w:left="1418"/>
+        <w:rPr>
+          <w:rFonts w:ascii="Calibri" w:hAnsi="Calibri" w:cs="Calibri"/>
+        </w:rPr>
+      </w:pPr>
+      <w:bookmarkStart w:id="6" w:name="_Toc100617682"/>
+      <w:r>
+        <w:rPr>
+          <w:rFonts w:ascii="Calibri" w:hAnsi="Calibri" w:cs="Calibri"/>
+        </w:rPr>
         <w:t>Archivo “</w:t>
       </w:r>
       <w:proofErr w:type="spellStart"/>
       <w:r>
+        <w:rPr>
+          <w:rFonts w:ascii="Calibri" w:hAnsi="Calibri" w:cs="Calibri"/>
+        </w:rPr>
         <w:t>Untitled.ipynb</w:t>
       </w:r>
       <w:proofErr w:type="spellEnd"/>
       <w:r>
+        <w:rPr>
+          <w:rFonts w:ascii="Calibri" w:hAnsi="Calibri" w:cs="Calibri"/>
+        </w:rPr>
         <w:t>”</w:t>
       </w:r>
       <w:bookmarkEnd w:id="6"/>
@@ -1684,9 +1993,13 @@
     <w:p>
       <w:pPr>
         <w:jc w:val="center"/>
-      </w:pPr>
-      <w:r>
-        <w:rPr>
+        <w:rPr>
+          <w:rFonts w:ascii="Calibri" w:hAnsi="Calibri" w:cs="Calibri"/>
+        </w:rPr>
+      </w:pPr>
+      <w:r>
+        <w:rPr>
+          <w:rFonts w:ascii="Calibri" w:hAnsi="Calibri" w:cs="Calibri"/>
           <w:noProof/>
         </w:rPr>
         <w:drawing>
@@ -1741,18 +2054,15 @@
     </w:p>
     <w:p>
       <w:pPr>
-        <w:jc w:val="center"/>
-      </w:pPr>
-    </w:p>
-    <w:p>
-      <w:pPr>
-        <w:ind w:left="993"/>
-        <w:rPr>
-          <w:lang w:val="en-US"/>
-        </w:rPr>
-      </w:pPr>
-      <w:r>
-        <w:rPr>
+        <w:ind w:left="1560"/>
+        <w:rPr>
+          <w:rFonts w:ascii="Calibri" w:hAnsi="Calibri" w:cs="Calibri"/>
+          <w:lang w:val="en-US"/>
+        </w:rPr>
+      </w:pPr>
+      <w:r>
+        <w:rPr>
+          <w:rFonts w:ascii="Calibri" w:hAnsi="Calibri" w:cs="Calibri"/>
           <w:lang w:val="en-US"/>
         </w:rPr>
         <w:lastRenderedPageBreak/>
@@ -1761,6 +2071,7 @@
       <w:proofErr w:type="spellStart"/>
       <w:r>
         <w:rPr>
+          <w:rFonts w:ascii="Calibri" w:hAnsi="Calibri" w:cs="Calibri"/>
           <w:lang w:val="en-US"/>
         </w:rPr>
         <w:t>Codigo</w:t>
@@ -1768,6 +2079,7 @@
       <w:proofErr w:type="spellEnd"/>
       <w:r>
         <w:rPr>
+          <w:rFonts w:ascii="Calibri" w:hAnsi="Calibri" w:cs="Calibri"/>
           <w:lang w:val="en-US"/>
         </w:rPr>
         <w:t xml:space="preserve"> --------------------------------------------</w:t>
@@ -1775,13 +2087,15 @@
     </w:p>
     <w:p>
       <w:pPr>
-        <w:ind w:left="993"/>
-        <w:rPr>
-          <w:lang w:val="en-US"/>
-        </w:rPr>
-      </w:pPr>
-      <w:r>
-        <w:rPr>
+        <w:ind w:left="1560"/>
+        <w:rPr>
+          <w:rFonts w:ascii="Calibri" w:hAnsi="Calibri" w:cs="Calibri"/>
+          <w:lang w:val="en-US"/>
+        </w:rPr>
+      </w:pPr>
+      <w:r>
+        <w:rPr>
+          <w:rFonts w:ascii="Calibri" w:hAnsi="Calibri" w:cs="Calibri"/>
           <w:lang w:val="en-US"/>
         </w:rPr>
         <w:t xml:space="preserve">from </w:t>
@@ -1790,6 +2104,7 @@
       <w:proofErr w:type="gramStart"/>
       <w:r>
         <w:rPr>
+          <w:rFonts w:ascii="Calibri" w:hAnsi="Calibri" w:cs="Calibri"/>
           <w:lang w:val="en-US"/>
         </w:rPr>
         <w:t>nltk.stem</w:t>
@@ -1798,6 +2113,7 @@
       <w:proofErr w:type="gramEnd"/>
       <w:r>
         <w:rPr>
+          <w:rFonts w:ascii="Calibri" w:hAnsi="Calibri" w:cs="Calibri"/>
           <w:lang w:val="en-US"/>
         </w:rPr>
         <w:t xml:space="preserve"> import </w:t>
@@ -1805,6 +2121,7 @@
       <w:proofErr w:type="spellStart"/>
       <w:r>
         <w:rPr>
+          <w:rFonts w:ascii="Calibri" w:hAnsi="Calibri" w:cs="Calibri"/>
           <w:lang w:val="en-US"/>
         </w:rPr>
         <w:t>PorterStemmer</w:t>
@@ -1813,13 +2130,15 @@
     </w:p>
     <w:p>
       <w:pPr>
-        <w:ind w:left="993"/>
-        <w:rPr>
-          <w:lang w:val="en-US"/>
-        </w:rPr>
-      </w:pPr>
-      <w:r>
-        <w:rPr>
+        <w:ind w:left="1560"/>
+        <w:rPr>
+          <w:rFonts w:ascii="Calibri" w:hAnsi="Calibri" w:cs="Calibri"/>
+          <w:lang w:val="en-US"/>
+        </w:rPr>
+      </w:pPr>
+      <w:r>
+        <w:rPr>
+          <w:rFonts w:ascii="Calibri" w:hAnsi="Calibri" w:cs="Calibri"/>
           <w:lang w:val="en-US"/>
         </w:rPr>
         <w:t xml:space="preserve">from </w:t>
@@ -1828,6 +2147,7 @@
       <w:proofErr w:type="gramStart"/>
       <w:r>
         <w:rPr>
+          <w:rFonts w:ascii="Calibri" w:hAnsi="Calibri" w:cs="Calibri"/>
           <w:lang w:val="en-US"/>
         </w:rPr>
         <w:t>nltk.tokenize</w:t>
@@ -1836,6 +2156,7 @@
       <w:proofErr w:type="gramEnd"/>
       <w:r>
         <w:rPr>
+          <w:rFonts w:ascii="Calibri" w:hAnsi="Calibri" w:cs="Calibri"/>
           <w:lang w:val="en-US"/>
         </w:rPr>
         <w:t xml:space="preserve"> import </w:t>
@@ -1843,6 +2164,7 @@
       <w:proofErr w:type="spellStart"/>
       <w:r>
         <w:rPr>
+          <w:rFonts w:ascii="Calibri" w:hAnsi="Calibri" w:cs="Calibri"/>
           <w:lang w:val="en-US"/>
         </w:rPr>
         <w:t>sent_tokenize</w:t>
@@ -1850,6 +2172,7 @@
       <w:proofErr w:type="spellEnd"/>
       <w:r>
         <w:rPr>
+          <w:rFonts w:ascii="Calibri" w:hAnsi="Calibri" w:cs="Calibri"/>
           <w:lang w:val="en-US"/>
         </w:rPr>
         <w:t xml:space="preserve">, </w:t>
@@ -1857,6 +2180,7 @@
       <w:proofErr w:type="spellStart"/>
       <w:r>
         <w:rPr>
+          <w:rFonts w:ascii="Calibri" w:hAnsi="Calibri" w:cs="Calibri"/>
           <w:lang w:val="en-US"/>
         </w:rPr>
         <w:t>word_tokenize</w:t>
@@ -1865,14 +2189,16 @@
     </w:p>
     <w:p>
       <w:pPr>
-        <w:ind w:left="993"/>
-        <w:rPr>
+        <w:ind w:left="1560"/>
+        <w:rPr>
+          <w:rFonts w:ascii="Calibri" w:hAnsi="Calibri" w:cs="Calibri"/>
           <w:lang w:val="en-US"/>
         </w:rPr>
       </w:pPr>
       <w:proofErr w:type="spellStart"/>
       <w:r>
         <w:rPr>
+          <w:rFonts w:ascii="Calibri" w:hAnsi="Calibri" w:cs="Calibri"/>
           <w:lang w:val="en-US"/>
         </w:rPr>
         <w:t>ps</w:t>
@@ -1880,6 +2206,7 @@
       <w:proofErr w:type="spellEnd"/>
       <w:r>
         <w:rPr>
+          <w:rFonts w:ascii="Calibri" w:hAnsi="Calibri" w:cs="Calibri"/>
           <w:lang w:val="en-US"/>
         </w:rPr>
         <w:t xml:space="preserve"> = </w:t>
@@ -1888,6 +2215,7 @@
       <w:proofErr w:type="gramStart"/>
       <w:r>
         <w:rPr>
+          <w:rFonts w:ascii="Calibri" w:hAnsi="Calibri" w:cs="Calibri"/>
           <w:lang w:val="en-US"/>
         </w:rPr>
         <w:t>PorterStemmer</w:t>
@@ -1895,6 +2223,7 @@
       <w:proofErr w:type="spellEnd"/>
       <w:r>
         <w:rPr>
+          <w:rFonts w:ascii="Calibri" w:hAnsi="Calibri" w:cs="Calibri"/>
           <w:lang w:val="en-US"/>
         </w:rPr>
         <w:t>(</w:t>
@@ -1902,6 +2231,7 @@
       <w:proofErr w:type="gramEnd"/>
       <w:r>
         <w:rPr>
+          <w:rFonts w:ascii="Calibri" w:hAnsi="Calibri" w:cs="Calibri"/>
           <w:lang w:val="en-US"/>
         </w:rPr>
         <w:t>)</w:t>
@@ -1909,22 +2239,25 @@
     </w:p>
     <w:p>
       <w:pPr>
-        <w:ind w:left="993"/>
-        <w:rPr>
-          <w:lang w:val="en-US"/>
-        </w:rPr>
-      </w:pPr>
-    </w:p>
-    <w:p>
-      <w:pPr>
-        <w:ind w:left="993"/>
-        <w:rPr>
+        <w:ind w:left="1560"/>
+        <w:rPr>
+          <w:rFonts w:ascii="Calibri" w:hAnsi="Calibri" w:cs="Calibri"/>
+          <w:lang w:val="en-US"/>
+        </w:rPr>
+      </w:pPr>
+    </w:p>
+    <w:p>
+      <w:pPr>
+        <w:ind w:left="1560"/>
+        <w:rPr>
+          <w:rFonts w:ascii="Calibri" w:hAnsi="Calibri" w:cs="Calibri"/>
           <w:lang w:val="en-US"/>
         </w:rPr>
       </w:pPr>
       <w:proofErr w:type="spellStart"/>
       <w:r>
         <w:rPr>
+          <w:rFonts w:ascii="Calibri" w:hAnsi="Calibri" w:cs="Calibri"/>
           <w:lang w:val="en-US"/>
         </w:rPr>
         <w:t>archivo_texto</w:t>
@@ -1932,6 +2265,7 @@
       <w:proofErr w:type="spellEnd"/>
       <w:r>
         <w:rPr>
+          <w:rFonts w:ascii="Calibri" w:hAnsi="Calibri" w:cs="Calibri"/>
           <w:lang w:val="en-US"/>
         </w:rPr>
         <w:t xml:space="preserve"> = </w:t>
@@ -1939,6 +2273,7 @@
       <w:proofErr w:type="gramStart"/>
       <w:r>
         <w:rPr>
+          <w:rFonts w:ascii="Calibri" w:hAnsi="Calibri" w:cs="Calibri"/>
           <w:lang w:val="en-US"/>
         </w:rPr>
         <w:t>open(</w:t>
@@ -1946,6 +2281,7 @@
       <w:proofErr w:type="gramEnd"/>
       <w:r>
         <w:rPr>
+          <w:rFonts w:ascii="Calibri" w:hAnsi="Calibri" w:cs="Calibri"/>
           <w:lang w:val="en-US"/>
         </w:rPr>
         <w:t>"texto2.txt", "r", encoding="utf8")</w:t>
@@ -1953,14 +2289,16 @@
     </w:p>
     <w:p>
       <w:pPr>
-        <w:ind w:left="993"/>
-        <w:rPr>
+        <w:ind w:left="1560"/>
+        <w:rPr>
+          <w:rFonts w:ascii="Calibri" w:hAnsi="Calibri" w:cs="Calibri"/>
           <w:lang w:val="en-US"/>
         </w:rPr>
       </w:pPr>
       <w:proofErr w:type="spellStart"/>
       <w:r>
         <w:rPr>
+          <w:rFonts w:ascii="Calibri" w:hAnsi="Calibri" w:cs="Calibri"/>
           <w:lang w:val="en-US"/>
         </w:rPr>
         <w:t>new_text</w:t>
@@ -1968,6 +2306,7 @@
       <w:proofErr w:type="spellEnd"/>
       <w:r>
         <w:rPr>
+          <w:rFonts w:ascii="Calibri" w:hAnsi="Calibri" w:cs="Calibri"/>
           <w:lang w:val="en-US"/>
         </w:rPr>
         <w:t xml:space="preserve"> = </w:t>
@@ -1975,6 +2314,7 @@
       <w:proofErr w:type="spellStart"/>
       <w:r>
         <w:rPr>
+          <w:rFonts w:ascii="Calibri" w:hAnsi="Calibri" w:cs="Calibri"/>
           <w:lang w:val="en-US"/>
         </w:rPr>
         <w:t>archivo_</w:t>
@@ -1982,6 +2322,7 @@
       <w:proofErr w:type="gramStart"/>
       <w:r>
         <w:rPr>
+          <w:rFonts w:ascii="Calibri" w:hAnsi="Calibri" w:cs="Calibri"/>
           <w:lang w:val="en-US"/>
         </w:rPr>
         <w:t>texto.read</w:t>
@@ -1990,6 +2331,7 @@
       <w:proofErr w:type="gramEnd"/>
       <w:r>
         <w:rPr>
+          <w:rFonts w:ascii="Calibri" w:hAnsi="Calibri" w:cs="Calibri"/>
           <w:lang w:val="en-US"/>
         </w:rPr>
         <w:t>()</w:t>
@@ -1997,21 +2339,24 @@
     </w:p>
     <w:p>
       <w:pPr>
-        <w:ind w:left="993"/>
-        <w:rPr>
-          <w:lang w:val="en-US"/>
-        </w:rPr>
-      </w:pPr>
-    </w:p>
-    <w:p>
-      <w:pPr>
-        <w:ind w:left="993"/>
-        <w:rPr>
-          <w:lang w:val="en-US"/>
-        </w:rPr>
-      </w:pPr>
-      <w:r>
-        <w:rPr>
+        <w:ind w:left="1560"/>
+        <w:rPr>
+          <w:rFonts w:ascii="Calibri" w:hAnsi="Calibri" w:cs="Calibri"/>
+          <w:lang w:val="en-US"/>
+        </w:rPr>
+      </w:pPr>
+    </w:p>
+    <w:p>
+      <w:pPr>
+        <w:ind w:left="1560"/>
+        <w:rPr>
+          <w:rFonts w:ascii="Calibri" w:hAnsi="Calibri" w:cs="Calibri"/>
+          <w:lang w:val="en-US"/>
+        </w:rPr>
+      </w:pPr>
+      <w:r>
+        <w:rPr>
+          <w:rFonts w:ascii="Calibri" w:hAnsi="Calibri" w:cs="Calibri"/>
           <w:lang w:val="en-US"/>
         </w:rPr>
         <w:t xml:space="preserve">words = </w:t>
@@ -2019,6 +2364,7 @@
       <w:proofErr w:type="spellStart"/>
       <w:r>
         <w:rPr>
+          <w:rFonts w:ascii="Calibri" w:hAnsi="Calibri" w:cs="Calibri"/>
           <w:lang w:val="en-US"/>
         </w:rPr>
         <w:t>word_tokenize</w:t>
@@ -2026,6 +2372,7 @@
       <w:proofErr w:type="spellEnd"/>
       <w:r>
         <w:rPr>
+          <w:rFonts w:ascii="Calibri" w:hAnsi="Calibri" w:cs="Calibri"/>
           <w:lang w:val="en-US"/>
         </w:rPr>
         <w:t>(</w:t>
@@ -2033,6 +2380,7 @@
       <w:proofErr w:type="spellStart"/>
       <w:r>
         <w:rPr>
+          <w:rFonts w:ascii="Calibri" w:hAnsi="Calibri" w:cs="Calibri"/>
           <w:lang w:val="en-US"/>
         </w:rPr>
         <w:t>new_text</w:t>
@@ -2040,6 +2388,7 @@
       <w:proofErr w:type="spellEnd"/>
       <w:r>
         <w:rPr>
+          <w:rFonts w:ascii="Calibri" w:hAnsi="Calibri" w:cs="Calibri"/>
           <w:lang w:val="en-US"/>
         </w:rPr>
         <w:t>)</w:t>
@@ -2047,13 +2396,15 @@
     </w:p>
     <w:p>
       <w:pPr>
-        <w:ind w:left="993"/>
-        <w:rPr>
-          <w:lang w:val="en-US"/>
-        </w:rPr>
-      </w:pPr>
-      <w:r>
-        <w:rPr>
+        <w:ind w:left="1560"/>
+        <w:rPr>
+          <w:rFonts w:ascii="Calibri" w:hAnsi="Calibri" w:cs="Calibri"/>
+          <w:lang w:val="en-US"/>
+        </w:rPr>
+      </w:pPr>
+      <w:r>
+        <w:rPr>
+          <w:rFonts w:ascii="Calibri" w:hAnsi="Calibri" w:cs="Calibri"/>
           <w:lang w:val="en-US"/>
         </w:rPr>
         <w:t>for w in words:</w:t>
@@ -2061,13 +2412,15 @@
     </w:p>
     <w:p>
       <w:pPr>
-        <w:ind w:left="993"/>
-        <w:rPr>
-          <w:lang w:val="en-US"/>
-        </w:rPr>
-      </w:pPr>
-      <w:r>
-        <w:rPr>
+        <w:ind w:left="1560"/>
+        <w:rPr>
+          <w:rFonts w:ascii="Calibri" w:hAnsi="Calibri" w:cs="Calibri"/>
+          <w:lang w:val="en-US"/>
+        </w:rPr>
+      </w:pPr>
+      <w:r>
+        <w:rPr>
+          <w:rFonts w:ascii="Calibri" w:hAnsi="Calibri" w:cs="Calibri"/>
           <w:lang w:val="en-US"/>
         </w:rPr>
         <w:t xml:space="preserve">    print(</w:t>
@@ -2076,6 +2429,7 @@
       <w:proofErr w:type="gramStart"/>
       <w:r>
         <w:rPr>
+          <w:rFonts w:ascii="Calibri" w:hAnsi="Calibri" w:cs="Calibri"/>
           <w:lang w:val="en-US"/>
         </w:rPr>
         <w:t>ps.stem</w:t>
@@ -2084,6 +2438,7 @@
       <w:proofErr w:type="gramEnd"/>
       <w:r>
         <w:rPr>
+          <w:rFonts w:ascii="Calibri" w:hAnsi="Calibri" w:cs="Calibri"/>
           <w:lang w:val="en-US"/>
         </w:rPr>
         <w:t>(w))</w:t>
@@ -2091,74 +2446,107 @@
     </w:p>
     <w:p>
       <w:pPr>
-        <w:ind w:left="993"/>
-        <w:rPr>
-          <w:lang w:val="en-US"/>
-        </w:rPr>
-      </w:pPr>
-    </w:p>
-    <w:p>
-      <w:pPr>
-        <w:ind w:left="993"/>
+        <w:ind w:left="1560"/>
+        <w:rPr>
+          <w:rFonts w:ascii="Calibri" w:hAnsi="Calibri" w:cs="Calibri"/>
+          <w:lang w:val="en-US"/>
+        </w:rPr>
+      </w:pPr>
+    </w:p>
+    <w:p>
+      <w:pPr>
+        <w:ind w:left="1560"/>
+        <w:rPr>
+          <w:rFonts w:ascii="Calibri" w:hAnsi="Calibri" w:cs="Calibri"/>
+          <w:lang w:val="en-US"/>
+        </w:rPr>
       </w:pPr>
       <w:proofErr w:type="spellStart"/>
       <w:r>
+        <w:rPr>
+          <w:rFonts w:ascii="Calibri" w:hAnsi="Calibri" w:cs="Calibri"/>
+          <w:lang w:val="en-US"/>
+        </w:rPr>
         <w:t>archivo_</w:t>
       </w:r>
       <w:proofErr w:type="gramStart"/>
       <w:r>
+        <w:rPr>
+          <w:rFonts w:ascii="Calibri" w:hAnsi="Calibri" w:cs="Calibri"/>
+          <w:lang w:val="en-US"/>
+        </w:rPr>
         <w:t>texto.close</w:t>
       </w:r>
       <w:proofErr w:type="spellEnd"/>
       <w:proofErr w:type="gramEnd"/>
       <w:r>
+        <w:rPr>
+          <w:rFonts w:ascii="Calibri" w:hAnsi="Calibri" w:cs="Calibri"/>
+          <w:lang w:val="en-US"/>
+        </w:rPr>
         <w:t>()</w:t>
       </w:r>
     </w:p>
     <w:p>
       <w:pPr>
+        <w:ind w:left="1560"/>
+        <w:rPr>
+          <w:rFonts w:ascii="Calibri" w:hAnsi="Calibri" w:cs="Calibri"/>
+          <w:lang w:val="es-MX"/>
+        </w:rPr>
+      </w:pPr>
+      <w:r>
+        <w:rPr>
+          <w:rFonts w:ascii="Calibri" w:hAnsi="Calibri" w:cs="Calibri"/>
+          <w:lang w:val="es-MX"/>
+        </w:rPr>
+        <w:t># ------------------------------------------------------------------------------------</w:t>
+      </w:r>
+    </w:p>
+    <w:p>
+      <w:pPr>
         <w:ind w:left="993"/>
         <w:rPr>
-          <w:lang w:val="en-US"/>
-        </w:rPr>
-      </w:pPr>
-      <w:r>
-        <w:rPr>
-          <w:lang w:val="en-US"/>
-        </w:rPr>
-        <w:t># -----------</w:t>
-      </w:r>
-      <w:r>
-        <w:rPr>
-          <w:lang w:val="en-US"/>
-        </w:rPr>
-        <w:t>------------------------------------</w:t>
-      </w:r>
-      <w:r>
-        <w:rPr>
-          <w:lang w:val="en-US"/>
-        </w:rPr>
-        <w:t>-------------------------------------</w:t>
-      </w:r>
-    </w:p>
-    <w:p>
-      <w:pPr>
-        <w:ind w:left="993"/>
-        <w:rPr>
-          <w:lang w:val="en-US"/>
+          <w:rFonts w:ascii="Calibri" w:hAnsi="Calibri" w:cs="Calibri"/>
+          <w:lang w:val="es-MX"/>
         </w:rPr>
       </w:pPr>
     </w:p>
     <w:p>
       <w:pPr>
         <w:jc w:val="center"/>
-      </w:pPr>
-      <w:r>
+        <w:rPr>
+          <w:rFonts w:ascii="Calibri" w:hAnsi="Calibri" w:cs="Calibri"/>
+          <w:b/>
+          <w:bCs/>
+        </w:rPr>
+      </w:pPr>
+      <w:r>
+        <w:rPr>
+          <w:rFonts w:ascii="Calibri" w:hAnsi="Calibri" w:cs="Calibri"/>
+          <w:b/>
+          <w:bCs/>
+        </w:rPr>
         <w:t>Dato: Los resultados</w:t>
       </w:r>
       <w:r>
+        <w:rPr>
+          <w:rFonts w:ascii="Calibri" w:hAnsi="Calibri" w:cs="Calibri"/>
+          <w:b/>
+          <w:bCs/>
+        </w:rPr>
         <w:t xml:space="preserve"> mostrados a continuación son un extracto de la respuesta completa. Los archivos con los resultados completos estarán en el enlace a GitHub.</w:t>
       </w:r>
+    </w:p>
+    <w:p>
+      <w:pPr>
+        <w:jc w:val="center"/>
+        <w:rPr>
+          <w:rFonts w:ascii="Calibri" w:hAnsi="Calibri" w:cs="Calibri"/>
+          <w:b/>
+          <w:bCs/>
+        </w:rPr>
+      </w:pPr>
     </w:p>
     <w:p>
       <w:pPr>
@@ -2167,9 +2555,16 @@
           <w:ilvl w:val="2"/>
           <w:numId w:val="2"/>
         </w:numPr>
-      </w:pPr>
-      <w:bookmarkStart w:id="7" w:name="_Toc100614678"/>
-      <w:r>
+        <w:ind w:left="1701"/>
+        <w:rPr>
+          <w:rFonts w:ascii="Calibri" w:hAnsi="Calibri" w:cs="Calibri"/>
+        </w:rPr>
+      </w:pPr>
+      <w:bookmarkStart w:id="7" w:name="_Toc100617683"/>
+      <w:r>
+        <w:rPr>
+          <w:rFonts w:ascii="Calibri" w:hAnsi="Calibri" w:cs="Calibri"/>
+        </w:rPr>
         <w:t>Resultado al usar el archivo “texto.txt”</w:t>
       </w:r>
       <w:bookmarkEnd w:id="7"/>
@@ -2177,15 +2572,19 @@
     <w:p>
       <w:pPr>
         <w:jc w:val="center"/>
-      </w:pPr>
-      <w:r>
-        <w:rPr>
+        <w:rPr>
+          <w:rFonts w:ascii="Calibri" w:hAnsi="Calibri" w:cs="Calibri"/>
+        </w:rPr>
+      </w:pPr>
+      <w:r>
+        <w:rPr>
+          <w:rFonts w:ascii="Calibri" w:hAnsi="Calibri" w:cs="Calibri"/>
           <w:noProof/>
         </w:rPr>
         <w:drawing>
-          <wp:inline distT="0" distB="0" distL="0" distR="0" wp14:anchorId="50BD5F56" wp14:editId="1DB3D028">
-            <wp:extent cx="922020" cy="2974258"/>
-            <wp:effectExtent l="0" t="0" r="0" b="0"/>
+          <wp:inline distT="0" distB="0" distL="0" distR="0" wp14:anchorId="50BD5F56" wp14:editId="31A8F9EB">
+            <wp:extent cx="1078739" cy="3479800"/>
+            <wp:effectExtent l="0" t="0" r="7620" b="6350"/>
             <wp:docPr id="6" name="Imagen 6"/>
             <wp:cNvGraphicFramePr>
               <a:graphicFrameLocks xmlns:a="http://schemas.openxmlformats.org/drawingml/2006/main" noChangeAspect="1"/>
@@ -2206,7 +2605,7 @@
                   <pic:spPr>
                     <a:xfrm>
                       <a:off x="0" y="0"/>
-                      <a:ext cx="934150" cy="3013386"/>
+                      <a:ext cx="1095969" cy="3535381"/>
                     </a:xfrm>
                     <a:prstGeom prst="rect">
                       <a:avLst/>
@@ -2226,9 +2625,16 @@
           <w:ilvl w:val="2"/>
           <w:numId w:val="2"/>
         </w:numPr>
-      </w:pPr>
-      <w:bookmarkStart w:id="8" w:name="_Toc100614679"/>
-      <w:r>
+        <w:ind w:left="1701"/>
+        <w:rPr>
+          <w:rFonts w:ascii="Calibri" w:hAnsi="Calibri" w:cs="Calibri"/>
+        </w:rPr>
+      </w:pPr>
+      <w:bookmarkStart w:id="8" w:name="_Toc100617684"/>
+      <w:r>
+        <w:rPr>
+          <w:rFonts w:ascii="Calibri" w:hAnsi="Calibri" w:cs="Calibri"/>
+        </w:rPr>
         <w:lastRenderedPageBreak/>
         <w:t>Resultado al usar el archivo “texto2.txt”</w:t>
       </w:r>
@@ -2237,15 +2643,19 @@
     <w:p>
       <w:pPr>
         <w:jc w:val="center"/>
-      </w:pPr>
-      <w:r>
-        <w:rPr>
+        <w:rPr>
+          <w:rFonts w:ascii="Calibri" w:hAnsi="Calibri" w:cs="Calibri"/>
+        </w:rPr>
+      </w:pPr>
+      <w:r>
+        <w:rPr>
+          <w:rFonts w:ascii="Calibri" w:hAnsi="Calibri" w:cs="Calibri"/>
           <w:noProof/>
         </w:rPr>
         <w:drawing>
-          <wp:inline distT="0" distB="0" distL="0" distR="0" wp14:anchorId="0CDD552E" wp14:editId="6BBA2D08">
-            <wp:extent cx="901469" cy="3091815"/>
-            <wp:effectExtent l="0" t="0" r="0" b="0"/>
+          <wp:inline distT="0" distB="0" distL="0" distR="0" wp14:anchorId="0CDD552E" wp14:editId="466FD5DB">
+            <wp:extent cx="929426" cy="3187700"/>
+            <wp:effectExtent l="0" t="0" r="4445" b="0"/>
             <wp:docPr id="7" name="Imagen 7"/>
             <wp:cNvGraphicFramePr>
               <a:graphicFrameLocks xmlns:a="http://schemas.openxmlformats.org/drawingml/2006/main" noChangeAspect="1"/>
@@ -2266,7 +2676,7 @@
                   <pic:spPr>
                     <a:xfrm>
                       <a:off x="0" y="0"/>
-                      <a:ext cx="908275" cy="3115158"/>
+                      <a:ext cx="938242" cy="3217937"/>
                     </a:xfrm>
                     <a:prstGeom prst="rect">
                       <a:avLst/>
@@ -2278,6 +2688,57 @@
           </wp:inline>
         </w:drawing>
       </w:r>
+    </w:p>
+    <w:p>
+      <w:pPr>
+        <w:pStyle w:val="Ttulo1"/>
+        <w:numPr>
+          <w:ilvl w:val="0"/>
+          <w:numId w:val="2"/>
+        </w:numPr>
+        <w:rPr>
+          <w:rFonts w:ascii="Calibri" w:hAnsi="Calibri" w:cs="Calibri"/>
+        </w:rPr>
+      </w:pPr>
+      <w:bookmarkStart w:id="9" w:name="_Toc100617685"/>
+      <w:r>
+        <w:rPr>
+          <w:rFonts w:ascii="Calibri" w:hAnsi="Calibri" w:cs="Calibri"/>
+        </w:rPr>
+        <w:t>Enlace a GitHub</w:t>
+      </w:r>
+      <w:bookmarkEnd w:id="9"/>
+    </w:p>
+    <w:p>
+      <w:pPr>
+        <w:rPr>
+          <w:rFonts w:ascii="Calibri" w:hAnsi="Calibri" w:cs="Calibri"/>
+        </w:rPr>
+      </w:pPr>
+    </w:p>
+    <w:p>
+      <w:pPr>
+        <w:jc w:val="center"/>
+        <w:rPr>
+          <w:rFonts w:ascii="Calibri" w:hAnsi="Calibri" w:cs="Calibri"/>
+        </w:rPr>
+      </w:pPr>
+      <w:hyperlink r:id="rId14" w:history="1">
+        <w:r>
+          <w:rPr>
+            <w:rStyle w:val="Hipervnculo"/>
+            <w:rFonts w:ascii="Calibri" w:hAnsi="Calibri" w:cs="Calibri"/>
+          </w:rPr>
+          <w:t>https://github.com/angel452/BaseDeDatosII</w:t>
+        </w:r>
+      </w:hyperlink>
+    </w:p>
+    <w:p>
+      <w:pPr>
+        <w:rPr>
+          <w:rFonts w:ascii="Calibri" w:hAnsi="Calibri" w:cs="Calibri"/>
+        </w:rPr>
+      </w:pPr>
     </w:p>
     <w:sectPr>
       <w:pgSz w:w="11906" w:h="16838"/>
@@ -2656,7 +3117,7 @@
       <w:lvlText w:val=""/>
       <w:lvlJc w:val="left"/>
       <w:pPr>
-        <w:ind w:left="720" w:hanging="360"/>
+        <w:ind w:left="1068" w:hanging="360"/>
       </w:pPr>
       <w:rPr>
         <w:rFonts w:ascii="Symbol" w:hAnsi="Symbol" w:hint="default"/>
@@ -2668,7 +3129,7 @@
       <w:lvlText w:val="o"/>
       <w:lvlJc w:val="left"/>
       <w:pPr>
-        <w:ind w:left="1440" w:hanging="360"/>
+        <w:ind w:left="1788" w:hanging="360"/>
       </w:pPr>
       <w:rPr>
         <w:rFonts w:ascii="Courier New" w:hAnsi="Courier New" w:cs="Courier New" w:hint="default"/>
@@ -2680,7 +3141,7 @@
       <w:lvlText w:val=""/>
       <w:lvlJc w:val="left"/>
       <w:pPr>
-        <w:ind w:left="2160" w:hanging="360"/>
+        <w:ind w:left="2508" w:hanging="360"/>
       </w:pPr>
       <w:rPr>
         <w:rFonts w:ascii="Wingdings" w:hAnsi="Wingdings" w:hint="default"/>
@@ -2692,7 +3153,7 @@
       <w:lvlText w:val=""/>
       <w:lvlJc w:val="left"/>
       <w:pPr>
-        <w:ind w:left="2880" w:hanging="360"/>
+        <w:ind w:left="3228" w:hanging="360"/>
       </w:pPr>
       <w:rPr>
         <w:rFonts w:ascii="Symbol" w:hAnsi="Symbol" w:hint="default"/>
@@ -2704,7 +3165,7 @@
       <w:lvlText w:val="o"/>
       <w:lvlJc w:val="left"/>
       <w:pPr>
-        <w:ind w:left="3600" w:hanging="360"/>
+        <w:ind w:left="3948" w:hanging="360"/>
       </w:pPr>
       <w:rPr>
         <w:rFonts w:ascii="Courier New" w:hAnsi="Courier New" w:cs="Courier New" w:hint="default"/>
@@ -2716,7 +3177,7 @@
       <w:lvlText w:val=""/>
       <w:lvlJc w:val="left"/>
       <w:pPr>
-        <w:ind w:left="4320" w:hanging="360"/>
+        <w:ind w:left="4668" w:hanging="360"/>
       </w:pPr>
       <w:rPr>
         <w:rFonts w:ascii="Wingdings" w:hAnsi="Wingdings" w:hint="default"/>
@@ -2728,7 +3189,7 @@
       <w:lvlText w:val=""/>
       <w:lvlJc w:val="left"/>
       <w:pPr>
-        <w:ind w:left="5040" w:hanging="360"/>
+        <w:ind w:left="5388" w:hanging="360"/>
       </w:pPr>
       <w:rPr>
         <w:rFonts w:ascii="Symbol" w:hAnsi="Symbol" w:hint="default"/>
@@ -2740,7 +3201,7 @@
       <w:lvlText w:val="o"/>
       <w:lvlJc w:val="left"/>
       <w:pPr>
-        <w:ind w:left="5760" w:hanging="360"/>
+        <w:ind w:left="6108" w:hanging="360"/>
       </w:pPr>
       <w:rPr>
         <w:rFonts w:ascii="Courier New" w:hAnsi="Courier New" w:cs="Courier New" w:hint="default"/>
@@ -2752,7 +3213,7 @@
       <w:lvlText w:val=""/>
       <w:lvlJc w:val="left"/>
       <w:pPr>
-        <w:ind w:left="6480" w:hanging="360"/>
+        <w:ind w:left="6828" w:hanging="360"/>
       </w:pPr>
       <w:rPr>
         <w:rFonts w:ascii="Wingdings" w:hAnsi="Wingdings" w:hint="default"/>

</xml_diff>